<commit_message>
Press kit updated with recursive link
</commit_message>
<xml_diff>
--- a/PressKit/LeoAdventureCat_PressKit.docx
+++ b/PressKit/LeoAdventureCat_PressKit.docx
@@ -898,8 +898,25 @@
                 <w:rFonts w:ascii="Boogaloo" w:hAnsi="Boogaloo"/>
                 <w:sz w:val="24"/>
               </w:rPr>
-              <w:t>Download LeoAdventureCat_presskit.zip</w:t>
-            </w:r>
+              <w:t>See below and d</w:t>
+            </w:r>
+            <w:r>
+              <w:rPr>
+                <w:rFonts w:ascii="Boogaloo" w:hAnsi="Boogaloo"/>
+                <w:sz w:val="24"/>
+              </w:rPr>
+              <w:t xml:space="preserve">ownload </w:t>
+            </w:r>
+            <w:hyperlink r:id="rId14" w:history="1">
+              <w:r>
+                <w:rPr>
+                  <w:rStyle w:val="Lienhypertexte"/>
+                  <w:rFonts w:ascii="Boogaloo" w:hAnsi="Boogaloo"/>
+                  <w:sz w:val="24"/>
+                </w:rPr>
+                <w:t>LeoAdventureCat_presskit.zip</w:t>
+              </w:r>
+            </w:hyperlink>
           </w:p>
         </w:tc>
       </w:tr>
@@ -947,7 +964,7 @@
               </w:rPr>
               <w:t>Trailer (</w:t>
             </w:r>
-            <w:hyperlink r:id="rId14" w:history="1">
+            <w:hyperlink r:id="rId15" w:history="1">
               <w:r>
                 <w:rPr>
                   <w:rStyle w:val="Lienhypertexte"/>
@@ -962,7 +979,24 @@
                 <w:rFonts w:ascii="Boogaloo" w:hAnsi="Boogaloo"/>
                 <w:sz w:val="24"/>
               </w:rPr>
-              <w:t xml:space="preserve"> - Download)</w:t>
+              <w:t xml:space="preserve"> - </w:t>
+            </w:r>
+            <w:hyperlink r:id="rId16" w:history="1">
+              <w:r>
+                <w:rPr>
+                  <w:rStyle w:val="Lienhypertexte"/>
+                  <w:rFonts w:ascii="Boogaloo" w:hAnsi="Boogaloo"/>
+                  <w:sz w:val="24"/>
+                </w:rPr>
+                <w:t>Download</w:t>
+              </w:r>
+            </w:hyperlink>
+            <w:r>
+              <w:rPr>
+                <w:rFonts w:ascii="Boogaloo" w:hAnsi="Boogaloo"/>
+                <w:sz w:val="24"/>
+              </w:rPr>
+              <w:t>)</w:t>
             </w:r>
           </w:p>
         </w:tc>
@@ -1010,7 +1044,7 @@
                 <w:sz w:val="24"/>
               </w:rPr>
             </w:pPr>
-            <w:hyperlink r:id="rId15" w:history="1">
+            <w:hyperlink r:id="rId17" w:history="1">
               <w:r>
                 <w:rPr>
                   <w:rStyle w:val="Lienhypertexte"/>
@@ -1035,7 +1069,7 @@
                 <w:sz w:val="24"/>
               </w:rPr>
             </w:pPr>
-            <w:hyperlink r:id="rId16" w:history="1">
+            <w:hyperlink r:id="rId18" w:history="1">
               <w:r>
                 <w:rPr>
                   <w:rStyle w:val="Lienhypertexte"/>
@@ -1060,7 +1094,7 @@
                 <w:sz w:val="24"/>
               </w:rPr>
             </w:pPr>
-            <w:hyperlink r:id="rId17" w:history="1">
+            <w:hyperlink r:id="rId19" w:history="1">
               <w:r>
                 <w:rPr>
                   <w:rStyle w:val="Lienhypertexte"/>
@@ -1115,8 +1149,18 @@
                 <w:rFonts w:ascii="Boogaloo" w:hAnsi="Boogaloo"/>
                 <w:sz w:val="24"/>
               </w:rPr>
-              <w:t>Download LeoAdventureCat_presskit.zip</w:t>
-            </w:r>
+              <w:t xml:space="preserve">Download </w:t>
+            </w:r>
+            <w:hyperlink r:id="rId20" w:history="1">
+              <w:r>
+                <w:rPr>
+                  <w:rStyle w:val="Lienhypertexte"/>
+                  <w:rFonts w:ascii="Boogaloo" w:hAnsi="Boogaloo"/>
+                  <w:sz w:val="24"/>
+                </w:rPr>
+                <w:t>LeoAdventureCat_presskit.zip</w:t>
+              </w:r>
+            </w:hyperlink>
           </w:p>
         </w:tc>
       </w:tr>
@@ -1140,7 +1184,23 @@
                 <w:color w:val="404040" w:themeColor="text1" w:themeTint="BF"/>
                 <w:sz w:val="32"/>
               </w:rPr>
-              <w:t>Artworks:</w:t>
+              <w:t>Artworks</w:t>
+            </w:r>
+            <w:r>
+              <w:rPr>
+                <w:rFonts w:ascii="Boogaloo" w:hAnsi="Boogaloo"/>
+                <w:color w:val="404040" w:themeColor="text1" w:themeTint="BF"/>
+                <w:sz w:val="32"/>
+              </w:rPr>
+              <w:t xml:space="preserve"> and gifs</w:t>
+            </w:r>
+            <w:r>
+              <w:rPr>
+                <w:rFonts w:ascii="Boogaloo" w:hAnsi="Boogaloo"/>
+                <w:color w:val="404040" w:themeColor="text1" w:themeTint="BF"/>
+                <w:sz w:val="32"/>
+              </w:rPr>
+              <w:t>:</w:t>
             </w:r>
           </w:p>
         </w:tc>
@@ -1162,8 +1222,18 @@
                 <w:rFonts w:ascii="Boogaloo" w:hAnsi="Boogaloo"/>
                 <w:sz w:val="24"/>
               </w:rPr>
-              <w:t>Download LeoAdventureCat_presskit.zip</w:t>
-            </w:r>
+              <w:t xml:space="preserve">Download </w:t>
+            </w:r>
+            <w:hyperlink r:id="rId21" w:history="1">
+              <w:r>
+                <w:rPr>
+                  <w:rStyle w:val="Lienhypertexte"/>
+                  <w:rFonts w:ascii="Boogaloo" w:hAnsi="Boogaloo"/>
+                  <w:sz w:val="24"/>
+                </w:rPr>
+                <w:t>LeoAdventureCat_presskit.zip</w:t>
+              </w:r>
+            </w:hyperlink>
           </w:p>
         </w:tc>
       </w:tr>
@@ -1175,8 +1245,8 @@
           <w:sz w:val="32"/>
         </w:rPr>
         <w:sectPr>
-          <w:headerReference w:type="default" r:id="rId18"/>
-          <w:footerReference w:type="default" r:id="rId19"/>
+          <w:headerReference w:type="default" r:id="rId22"/>
+          <w:footerReference w:type="default" r:id="rId23"/>
           <w:pgSz w:w="11906" w:h="16838"/>
           <w:pgMar w:top="1417" w:right="1417" w:bottom="1417" w:left="1417" w:header="284" w:footer="708" w:gutter="0"/>
           <w:cols w:space="708"/>
@@ -1212,285 +1282,6 @@
                 <pic:pic xmlns:pic="http://schemas.openxmlformats.org/drawingml/2006/picture">
                   <pic:nvPicPr>
                     <pic:cNvPr id="0" name="Picture 5" descr="C:\Users\bryan\Documents\Leo Adventure Cat\PressKit\Screenshots\tree_framed.png"/>
-                    <pic:cNvPicPr>
-                      <a:picLocks noChangeAspect="1" noChangeArrowheads="1"/>
-                    </pic:cNvPicPr>
-                  </pic:nvPicPr>
-                  <pic:blipFill>
-                    <a:blip r:embed="rId20" cstate="print"/>
-                    <a:srcRect/>
-                    <a:stretch>
-                      <a:fillRect/>
-                    </a:stretch>
-                  </pic:blipFill>
-                  <pic:spPr bwMode="auto">
-                    <a:xfrm>
-                      <a:off x="0" y="0"/>
-                      <a:ext cx="2970530" cy="1486151"/>
-                    </a:xfrm>
-                    <a:prstGeom prst="rect">
-                      <a:avLst/>
-                    </a:prstGeom>
-                    <a:noFill/>
-                    <a:ln w="9525">
-                      <a:noFill/>
-                      <a:miter lim="800000"/>
-                      <a:headEnd/>
-                      <a:tailEnd/>
-                    </a:ln>
-                  </pic:spPr>
-                </pic:pic>
-              </a:graphicData>
-            </a:graphic>
-          </wp:inline>
-        </w:drawing>
-      </w:r>
-    </w:p>
-    <w:p>
-      <w:pPr>
-        <w:ind w:left="-851" w:right="425"/>
-        <w:rPr>
-          <w:rFonts w:ascii="Boogaloo" w:hAnsi="Boogaloo"/>
-          <w:sz w:val="32"/>
-        </w:rPr>
-      </w:pPr>
-    </w:p>
-    <w:p>
-      <w:pPr>
-        <w:ind w:left="-851" w:right="425"/>
-        <w:rPr>
-          <w:rFonts w:ascii="Boogaloo" w:hAnsi="Boogaloo"/>
-          <w:sz w:val="32"/>
-        </w:rPr>
-      </w:pPr>
-      <w:r>
-        <w:rPr>
-          <w:rFonts w:ascii="Boogaloo" w:hAnsi="Boogaloo"/>
-          <w:noProof/>
-          <w:sz w:val="32"/>
-        </w:rPr>
-        <w:drawing>
-          <wp:inline distT="0" distB="0" distL="0" distR="0">
-            <wp:extent cx="2970530" cy="1486151"/>
-            <wp:effectExtent l="19050" t="0" r="1270" b="0"/>
-            <wp:docPr id="10" name="Image 6" descr="C:\Users\bryan\Documents\Leo Adventure Cat\PressKit\Screenshots\dog_ball_framed.png"/>
-            <wp:cNvGraphicFramePr>
-              <a:graphicFrameLocks xmlns:a="http://schemas.openxmlformats.org/drawingml/2006/main" noChangeAspect="1"/>
-            </wp:cNvGraphicFramePr>
-            <a:graphic xmlns:a="http://schemas.openxmlformats.org/drawingml/2006/main">
-              <a:graphicData uri="http://schemas.openxmlformats.org/drawingml/2006/picture">
-                <pic:pic xmlns:pic="http://schemas.openxmlformats.org/drawingml/2006/picture">
-                  <pic:nvPicPr>
-                    <pic:cNvPr id="0" name="Picture 6" descr="C:\Users\bryan\Documents\Leo Adventure Cat\PressKit\Screenshots\dog_ball_framed.png"/>
-                    <pic:cNvPicPr>
-                      <a:picLocks noChangeAspect="1" noChangeArrowheads="1"/>
-                    </pic:cNvPicPr>
-                  </pic:nvPicPr>
-                  <pic:blipFill>
-                    <a:blip r:embed="rId21" cstate="print"/>
-                    <a:srcRect/>
-                    <a:stretch>
-                      <a:fillRect/>
-                    </a:stretch>
-                  </pic:blipFill>
-                  <pic:spPr bwMode="auto">
-                    <a:xfrm>
-                      <a:off x="0" y="0"/>
-                      <a:ext cx="2970530" cy="1486151"/>
-                    </a:xfrm>
-                    <a:prstGeom prst="rect">
-                      <a:avLst/>
-                    </a:prstGeom>
-                    <a:noFill/>
-                    <a:ln w="9525">
-                      <a:noFill/>
-                      <a:miter lim="800000"/>
-                      <a:headEnd/>
-                      <a:tailEnd/>
-                    </a:ln>
-                  </pic:spPr>
-                </pic:pic>
-              </a:graphicData>
-            </a:graphic>
-          </wp:inline>
-        </w:drawing>
-      </w:r>
-    </w:p>
-    <w:p>
-      <w:pPr>
-        <w:ind w:left="-851" w:right="425"/>
-        <w:rPr>
-          <w:rFonts w:ascii="Boogaloo" w:hAnsi="Boogaloo"/>
-          <w:sz w:val="32"/>
-        </w:rPr>
-      </w:pPr>
-    </w:p>
-    <w:p>
-      <w:pPr>
-        <w:ind w:left="-851" w:right="425"/>
-        <w:rPr>
-          <w:rFonts w:ascii="Boogaloo" w:hAnsi="Boogaloo"/>
-          <w:sz w:val="32"/>
-        </w:rPr>
-      </w:pPr>
-      <w:r>
-        <w:rPr>
-          <w:rFonts w:ascii="Boogaloo" w:hAnsi="Boogaloo"/>
-          <w:noProof/>
-          <w:sz w:val="32"/>
-        </w:rPr>
-        <w:drawing>
-          <wp:inline distT="0" distB="0" distL="0" distR="0">
-            <wp:extent cx="2970530" cy="1486151"/>
-            <wp:effectExtent l="19050" t="0" r="1270" b="0"/>
-            <wp:docPr id="13" name="Image 9" descr="C:\Users\bryan\Documents\Leo Adventure Cat\PressKit\Screenshots\boss_1_framed.png"/>
-            <wp:cNvGraphicFramePr>
-              <a:graphicFrameLocks xmlns:a="http://schemas.openxmlformats.org/drawingml/2006/main" noChangeAspect="1"/>
-            </wp:cNvGraphicFramePr>
-            <a:graphic xmlns:a="http://schemas.openxmlformats.org/drawingml/2006/main">
-              <a:graphicData uri="http://schemas.openxmlformats.org/drawingml/2006/picture">
-                <pic:pic xmlns:pic="http://schemas.openxmlformats.org/drawingml/2006/picture">
-                  <pic:nvPicPr>
-                    <pic:cNvPr id="0" name="Picture 9" descr="C:\Users\bryan\Documents\Leo Adventure Cat\PressKit\Screenshots\boss_1_framed.png"/>
-                    <pic:cNvPicPr>
-                      <a:picLocks noChangeAspect="1" noChangeArrowheads="1"/>
-                    </pic:cNvPicPr>
-                  </pic:nvPicPr>
-                  <pic:blipFill>
-                    <a:blip r:embed="rId22" cstate="print"/>
-                    <a:srcRect/>
-                    <a:stretch>
-                      <a:fillRect/>
-                    </a:stretch>
-                  </pic:blipFill>
-                  <pic:spPr bwMode="auto">
-                    <a:xfrm>
-                      <a:off x="0" y="0"/>
-                      <a:ext cx="2970530" cy="1486151"/>
-                    </a:xfrm>
-                    <a:prstGeom prst="rect">
-                      <a:avLst/>
-                    </a:prstGeom>
-                    <a:noFill/>
-                    <a:ln w="9525">
-                      <a:noFill/>
-                      <a:miter lim="800000"/>
-                      <a:headEnd/>
-                      <a:tailEnd/>
-                    </a:ln>
-                  </pic:spPr>
-                </pic:pic>
-              </a:graphicData>
-            </a:graphic>
-          </wp:inline>
-        </w:drawing>
-      </w:r>
-    </w:p>
-    <w:p>
-      <w:pPr>
-        <w:ind w:right="425"/>
-        <w:rPr>
-          <w:rFonts w:ascii="Boogaloo" w:hAnsi="Boogaloo"/>
-          <w:sz w:val="32"/>
-        </w:rPr>
-      </w:pPr>
-      <w:r>
-        <w:rPr>
-          <w:rFonts w:ascii="Boogaloo" w:hAnsi="Boogaloo"/>
-          <w:sz w:val="32"/>
-        </w:rPr>
-        <w:br w:type="column"/>
-      </w:r>
-      <w:r>
-        <w:rPr>
-          <w:rFonts w:ascii="Boogaloo" w:hAnsi="Boogaloo"/>
-          <w:noProof/>
-          <w:sz w:val="32"/>
-        </w:rPr>
-        <w:lastRenderedPageBreak/>
-        <w:drawing>
-          <wp:inline distT="0" distB="0" distL="0" distR="0">
-            <wp:extent cx="2970530" cy="1486151"/>
-            <wp:effectExtent l="19050" t="0" r="1270" b="0"/>
-            <wp:docPr id="11" name="Image 7" descr="C:\Users\bryan\Documents\Leo Adventure Cat\PressKit\Screenshots\city_framed.png"/>
-            <wp:cNvGraphicFramePr>
-              <a:graphicFrameLocks xmlns:a="http://schemas.openxmlformats.org/drawingml/2006/main" noChangeAspect="1"/>
-            </wp:cNvGraphicFramePr>
-            <a:graphic xmlns:a="http://schemas.openxmlformats.org/drawingml/2006/main">
-              <a:graphicData uri="http://schemas.openxmlformats.org/drawingml/2006/picture">
-                <pic:pic xmlns:pic="http://schemas.openxmlformats.org/drawingml/2006/picture">
-                  <pic:nvPicPr>
-                    <pic:cNvPr id="0" name="Picture 7" descr="C:\Users\bryan\Documents\Leo Adventure Cat\PressKit\Screenshots\city_framed.png"/>
-                    <pic:cNvPicPr>
-                      <a:picLocks noChangeAspect="1" noChangeArrowheads="1"/>
-                    </pic:cNvPicPr>
-                  </pic:nvPicPr>
-                  <pic:blipFill>
-                    <a:blip r:embed="rId23" cstate="print"/>
-                    <a:srcRect/>
-                    <a:stretch>
-                      <a:fillRect/>
-                    </a:stretch>
-                  </pic:blipFill>
-                  <pic:spPr bwMode="auto">
-                    <a:xfrm>
-                      <a:off x="0" y="0"/>
-                      <a:ext cx="2970530" cy="1486151"/>
-                    </a:xfrm>
-                    <a:prstGeom prst="rect">
-                      <a:avLst/>
-                    </a:prstGeom>
-                    <a:noFill/>
-                    <a:ln w="9525">
-                      <a:noFill/>
-                      <a:miter lim="800000"/>
-                      <a:headEnd/>
-                      <a:tailEnd/>
-                    </a:ln>
-                  </pic:spPr>
-                </pic:pic>
-              </a:graphicData>
-            </a:graphic>
-          </wp:inline>
-        </w:drawing>
-      </w:r>
-    </w:p>
-    <w:p>
-      <w:pPr>
-        <w:ind w:right="425"/>
-        <w:rPr>
-          <w:rFonts w:ascii="Boogaloo" w:hAnsi="Boogaloo"/>
-          <w:sz w:val="32"/>
-        </w:rPr>
-      </w:pPr>
-    </w:p>
-    <w:p>
-      <w:pPr>
-        <w:ind w:right="425"/>
-        <w:rPr>
-          <w:rFonts w:ascii="Boogaloo" w:hAnsi="Boogaloo"/>
-          <w:sz w:val="32"/>
-        </w:rPr>
-      </w:pPr>
-      <w:r>
-        <w:rPr>
-          <w:rFonts w:ascii="Boogaloo" w:hAnsi="Boogaloo"/>
-          <w:noProof/>
-          <w:sz w:val="32"/>
-        </w:rPr>
-        <w:drawing>
-          <wp:inline distT="0" distB="0" distL="0" distR="0">
-            <wp:extent cx="2970530" cy="1486151"/>
-            <wp:effectExtent l="19050" t="0" r="1270" b="0"/>
-            <wp:docPr id="12" name="Image 8" descr="C:\Users\bryan\Documents\Leo Adventure Cat\PressKit\Screenshots\hangglider_framed.png"/>
-            <wp:cNvGraphicFramePr>
-              <a:graphicFrameLocks xmlns:a="http://schemas.openxmlformats.org/drawingml/2006/main" noChangeAspect="1"/>
-            </wp:cNvGraphicFramePr>
-            <a:graphic xmlns:a="http://schemas.openxmlformats.org/drawingml/2006/main">
-              <a:graphicData uri="http://schemas.openxmlformats.org/drawingml/2006/picture">
-                <pic:pic xmlns:pic="http://schemas.openxmlformats.org/drawingml/2006/picture">
-                  <pic:nvPicPr>
-                    <pic:cNvPr id="0" name="Picture 8" descr="C:\Users\bryan\Documents\Leo Adventure Cat\PressKit\Screenshots\hangglider_framed.png"/>
                     <pic:cNvPicPr>
                       <a:picLocks noChangeAspect="1" noChangeArrowheads="1"/>
                     </pic:cNvPicPr>
@@ -1527,6 +1318,285 @@
     </w:p>
     <w:p>
       <w:pPr>
+        <w:ind w:left="-851" w:right="425"/>
+        <w:rPr>
+          <w:rFonts w:ascii="Boogaloo" w:hAnsi="Boogaloo"/>
+          <w:sz w:val="32"/>
+        </w:rPr>
+      </w:pPr>
+    </w:p>
+    <w:p>
+      <w:pPr>
+        <w:ind w:left="-851" w:right="425"/>
+        <w:rPr>
+          <w:rFonts w:ascii="Boogaloo" w:hAnsi="Boogaloo"/>
+          <w:sz w:val="32"/>
+        </w:rPr>
+      </w:pPr>
+      <w:r>
+        <w:rPr>
+          <w:rFonts w:ascii="Boogaloo" w:hAnsi="Boogaloo"/>
+          <w:noProof/>
+          <w:sz w:val="32"/>
+        </w:rPr>
+        <w:drawing>
+          <wp:inline distT="0" distB="0" distL="0" distR="0">
+            <wp:extent cx="2970530" cy="1486151"/>
+            <wp:effectExtent l="19050" t="0" r="1270" b="0"/>
+            <wp:docPr id="10" name="Image 6" descr="C:\Users\bryan\Documents\Leo Adventure Cat\PressKit\Screenshots\dog_ball_framed.png"/>
+            <wp:cNvGraphicFramePr>
+              <a:graphicFrameLocks xmlns:a="http://schemas.openxmlformats.org/drawingml/2006/main" noChangeAspect="1"/>
+            </wp:cNvGraphicFramePr>
+            <a:graphic xmlns:a="http://schemas.openxmlformats.org/drawingml/2006/main">
+              <a:graphicData uri="http://schemas.openxmlformats.org/drawingml/2006/picture">
+                <pic:pic xmlns:pic="http://schemas.openxmlformats.org/drawingml/2006/picture">
+                  <pic:nvPicPr>
+                    <pic:cNvPr id="0" name="Picture 6" descr="C:\Users\bryan\Documents\Leo Adventure Cat\PressKit\Screenshots\dog_ball_framed.png"/>
+                    <pic:cNvPicPr>
+                      <a:picLocks noChangeAspect="1" noChangeArrowheads="1"/>
+                    </pic:cNvPicPr>
+                  </pic:nvPicPr>
+                  <pic:blipFill>
+                    <a:blip r:embed="rId25" cstate="print"/>
+                    <a:srcRect/>
+                    <a:stretch>
+                      <a:fillRect/>
+                    </a:stretch>
+                  </pic:blipFill>
+                  <pic:spPr bwMode="auto">
+                    <a:xfrm>
+                      <a:off x="0" y="0"/>
+                      <a:ext cx="2970530" cy="1486151"/>
+                    </a:xfrm>
+                    <a:prstGeom prst="rect">
+                      <a:avLst/>
+                    </a:prstGeom>
+                    <a:noFill/>
+                    <a:ln w="9525">
+                      <a:noFill/>
+                      <a:miter lim="800000"/>
+                      <a:headEnd/>
+                      <a:tailEnd/>
+                    </a:ln>
+                  </pic:spPr>
+                </pic:pic>
+              </a:graphicData>
+            </a:graphic>
+          </wp:inline>
+        </w:drawing>
+      </w:r>
+    </w:p>
+    <w:p>
+      <w:pPr>
+        <w:ind w:left="-851" w:right="425"/>
+        <w:rPr>
+          <w:rFonts w:ascii="Boogaloo" w:hAnsi="Boogaloo"/>
+          <w:sz w:val="32"/>
+        </w:rPr>
+      </w:pPr>
+    </w:p>
+    <w:p>
+      <w:pPr>
+        <w:ind w:left="-851" w:right="425"/>
+        <w:rPr>
+          <w:rFonts w:ascii="Boogaloo" w:hAnsi="Boogaloo"/>
+          <w:sz w:val="32"/>
+        </w:rPr>
+      </w:pPr>
+      <w:r>
+        <w:rPr>
+          <w:rFonts w:ascii="Boogaloo" w:hAnsi="Boogaloo"/>
+          <w:noProof/>
+          <w:sz w:val="32"/>
+        </w:rPr>
+        <w:drawing>
+          <wp:inline distT="0" distB="0" distL="0" distR="0">
+            <wp:extent cx="2970530" cy="1486151"/>
+            <wp:effectExtent l="19050" t="0" r="1270" b="0"/>
+            <wp:docPr id="13" name="Image 9" descr="C:\Users\bryan\Documents\Leo Adventure Cat\PressKit\Screenshots\boss_1_framed.png"/>
+            <wp:cNvGraphicFramePr>
+              <a:graphicFrameLocks xmlns:a="http://schemas.openxmlformats.org/drawingml/2006/main" noChangeAspect="1"/>
+            </wp:cNvGraphicFramePr>
+            <a:graphic xmlns:a="http://schemas.openxmlformats.org/drawingml/2006/main">
+              <a:graphicData uri="http://schemas.openxmlformats.org/drawingml/2006/picture">
+                <pic:pic xmlns:pic="http://schemas.openxmlformats.org/drawingml/2006/picture">
+                  <pic:nvPicPr>
+                    <pic:cNvPr id="0" name="Picture 9" descr="C:\Users\bryan\Documents\Leo Adventure Cat\PressKit\Screenshots\boss_1_framed.png"/>
+                    <pic:cNvPicPr>
+                      <a:picLocks noChangeAspect="1" noChangeArrowheads="1"/>
+                    </pic:cNvPicPr>
+                  </pic:nvPicPr>
+                  <pic:blipFill>
+                    <a:blip r:embed="rId26" cstate="print"/>
+                    <a:srcRect/>
+                    <a:stretch>
+                      <a:fillRect/>
+                    </a:stretch>
+                  </pic:blipFill>
+                  <pic:spPr bwMode="auto">
+                    <a:xfrm>
+                      <a:off x="0" y="0"/>
+                      <a:ext cx="2970530" cy="1486151"/>
+                    </a:xfrm>
+                    <a:prstGeom prst="rect">
+                      <a:avLst/>
+                    </a:prstGeom>
+                    <a:noFill/>
+                    <a:ln w="9525">
+                      <a:noFill/>
+                      <a:miter lim="800000"/>
+                      <a:headEnd/>
+                      <a:tailEnd/>
+                    </a:ln>
+                  </pic:spPr>
+                </pic:pic>
+              </a:graphicData>
+            </a:graphic>
+          </wp:inline>
+        </w:drawing>
+      </w:r>
+    </w:p>
+    <w:p>
+      <w:pPr>
+        <w:ind w:right="425"/>
+        <w:rPr>
+          <w:rFonts w:ascii="Boogaloo" w:hAnsi="Boogaloo"/>
+          <w:sz w:val="32"/>
+        </w:rPr>
+      </w:pPr>
+      <w:r>
+        <w:rPr>
+          <w:rFonts w:ascii="Boogaloo" w:hAnsi="Boogaloo"/>
+          <w:sz w:val="32"/>
+        </w:rPr>
+        <w:br w:type="column"/>
+      </w:r>
+      <w:r>
+        <w:rPr>
+          <w:rFonts w:ascii="Boogaloo" w:hAnsi="Boogaloo"/>
+          <w:noProof/>
+          <w:sz w:val="32"/>
+        </w:rPr>
+        <w:lastRenderedPageBreak/>
+        <w:drawing>
+          <wp:inline distT="0" distB="0" distL="0" distR="0">
+            <wp:extent cx="2970530" cy="1486151"/>
+            <wp:effectExtent l="19050" t="0" r="1270" b="0"/>
+            <wp:docPr id="11" name="Image 7" descr="C:\Users\bryan\Documents\Leo Adventure Cat\PressKit\Screenshots\city_framed.png"/>
+            <wp:cNvGraphicFramePr>
+              <a:graphicFrameLocks xmlns:a="http://schemas.openxmlformats.org/drawingml/2006/main" noChangeAspect="1"/>
+            </wp:cNvGraphicFramePr>
+            <a:graphic xmlns:a="http://schemas.openxmlformats.org/drawingml/2006/main">
+              <a:graphicData uri="http://schemas.openxmlformats.org/drawingml/2006/picture">
+                <pic:pic xmlns:pic="http://schemas.openxmlformats.org/drawingml/2006/picture">
+                  <pic:nvPicPr>
+                    <pic:cNvPr id="0" name="Picture 7" descr="C:\Users\bryan\Documents\Leo Adventure Cat\PressKit\Screenshots\city_framed.png"/>
+                    <pic:cNvPicPr>
+                      <a:picLocks noChangeAspect="1" noChangeArrowheads="1"/>
+                    </pic:cNvPicPr>
+                  </pic:nvPicPr>
+                  <pic:blipFill>
+                    <a:blip r:embed="rId27" cstate="print"/>
+                    <a:srcRect/>
+                    <a:stretch>
+                      <a:fillRect/>
+                    </a:stretch>
+                  </pic:blipFill>
+                  <pic:spPr bwMode="auto">
+                    <a:xfrm>
+                      <a:off x="0" y="0"/>
+                      <a:ext cx="2970530" cy="1486151"/>
+                    </a:xfrm>
+                    <a:prstGeom prst="rect">
+                      <a:avLst/>
+                    </a:prstGeom>
+                    <a:noFill/>
+                    <a:ln w="9525">
+                      <a:noFill/>
+                      <a:miter lim="800000"/>
+                      <a:headEnd/>
+                      <a:tailEnd/>
+                    </a:ln>
+                  </pic:spPr>
+                </pic:pic>
+              </a:graphicData>
+            </a:graphic>
+          </wp:inline>
+        </w:drawing>
+      </w:r>
+    </w:p>
+    <w:p>
+      <w:pPr>
+        <w:ind w:right="425"/>
+        <w:rPr>
+          <w:rFonts w:ascii="Boogaloo" w:hAnsi="Boogaloo"/>
+          <w:sz w:val="32"/>
+        </w:rPr>
+      </w:pPr>
+    </w:p>
+    <w:p>
+      <w:pPr>
+        <w:ind w:right="425"/>
+        <w:rPr>
+          <w:rFonts w:ascii="Boogaloo" w:hAnsi="Boogaloo"/>
+          <w:sz w:val="32"/>
+        </w:rPr>
+      </w:pPr>
+      <w:r>
+        <w:rPr>
+          <w:rFonts w:ascii="Boogaloo" w:hAnsi="Boogaloo"/>
+          <w:noProof/>
+          <w:sz w:val="32"/>
+        </w:rPr>
+        <w:drawing>
+          <wp:inline distT="0" distB="0" distL="0" distR="0">
+            <wp:extent cx="2970530" cy="1486151"/>
+            <wp:effectExtent l="19050" t="0" r="1270" b="0"/>
+            <wp:docPr id="12" name="Image 8" descr="C:\Users\bryan\Documents\Leo Adventure Cat\PressKit\Screenshots\hangglider_framed.png"/>
+            <wp:cNvGraphicFramePr>
+              <a:graphicFrameLocks xmlns:a="http://schemas.openxmlformats.org/drawingml/2006/main" noChangeAspect="1"/>
+            </wp:cNvGraphicFramePr>
+            <a:graphic xmlns:a="http://schemas.openxmlformats.org/drawingml/2006/main">
+              <a:graphicData uri="http://schemas.openxmlformats.org/drawingml/2006/picture">
+                <pic:pic xmlns:pic="http://schemas.openxmlformats.org/drawingml/2006/picture">
+                  <pic:nvPicPr>
+                    <pic:cNvPr id="0" name="Picture 8" descr="C:\Users\bryan\Documents\Leo Adventure Cat\PressKit\Screenshots\hangglider_framed.png"/>
+                    <pic:cNvPicPr>
+                      <a:picLocks noChangeAspect="1" noChangeArrowheads="1"/>
+                    </pic:cNvPicPr>
+                  </pic:nvPicPr>
+                  <pic:blipFill>
+                    <a:blip r:embed="rId28" cstate="print"/>
+                    <a:srcRect/>
+                    <a:stretch>
+                      <a:fillRect/>
+                    </a:stretch>
+                  </pic:blipFill>
+                  <pic:spPr bwMode="auto">
+                    <a:xfrm>
+                      <a:off x="0" y="0"/>
+                      <a:ext cx="2970530" cy="1486151"/>
+                    </a:xfrm>
+                    <a:prstGeom prst="rect">
+                      <a:avLst/>
+                    </a:prstGeom>
+                    <a:noFill/>
+                    <a:ln w="9525">
+                      <a:noFill/>
+                      <a:miter lim="800000"/>
+                      <a:headEnd/>
+                      <a:tailEnd/>
+                    </a:ln>
+                  </pic:spPr>
+                </pic:pic>
+              </a:graphicData>
+            </a:graphic>
+          </wp:inline>
+        </w:drawing>
+      </w:r>
+    </w:p>
+    <w:p>
+      <w:pPr>
         <w:ind w:right="425"/>
         <w:rPr>
           <w:rFonts w:ascii="Boogaloo" w:hAnsi="Boogaloo"/>
@@ -1566,7 +1636,7 @@
                     </pic:cNvPicPr>
                   </pic:nvPicPr>
                   <pic:blipFill>
-                    <a:blip r:embed="rId25" cstate="print"/>
+                    <a:blip r:embed="rId29" cstate="print"/>
                     <a:srcRect/>
                     <a:stretch>
                       <a:fillRect/>

</xml_diff>